<commit_message>
Added some assembly files containing examples of lexical, parsing and semantic errors
</commit_message>
<xml_diff>
--- a/doc/Análise Semântica.docx
+++ b/doc/Análise Semântica.docx
@@ -244,6 +244,26 @@
         <w:t>half-word</w:t>
       </w:r>
       <w:proofErr w:type="spellEnd"/>
+      <w:r>
+        <w:rPr>
+          <w:lang w:val="pt-BR"/>
+        </w:rPr>
+        <w:t xml:space="preserve"> (</w:t>
+      </w:r>
+      <w:proofErr w:type="spellStart"/>
+      <w:r>
+        <w:rPr>
+          <w:lang w:val="pt-BR"/>
+        </w:rPr>
+        <w:t>warning</w:t>
+      </w:r>
+      <w:proofErr w:type="spellEnd"/>
+      <w:r>
+        <w:rPr>
+          <w:lang w:val="pt-BR"/>
+        </w:rPr>
+        <w:t>)</w:t>
+      </w:r>
     </w:p>
     <w:p>
       <w:pPr>
@@ -279,6 +299,14 @@
         </w:rPr>
         <w:t xml:space="preserve"> depois de um empilhamento/desempilhamento</w:t>
       </w:r>
+      <w:r>
+        <w:rPr>
+          <w:lang w:val="pt-BR"/>
+        </w:rPr>
+        <w:t xml:space="preserve"> (warning)</w:t>
+      </w:r>
+      <w:bookmarkStart w:id="0" w:name="_GoBack"/>
+      <w:bookmarkEnd w:id="0"/>
     </w:p>
     <w:p>
       <w:pPr>
@@ -500,13 +528,7 @@
         <w:rPr>
           <w:lang w:val="pt-BR"/>
         </w:rPr>
-        <w:t>Árvore de Derivação</w:t>
-      </w:r>
-      <w:r>
-        <w:rPr>
-          <w:lang w:val="pt-BR"/>
-        </w:rPr>
-        <w:t xml:space="preserve"> (Lista de Instruções): Saída do analisador sintático</w:t>
+        <w:t>Árvore de Derivação (Lista de Instruções): Saída do analisador sintático</w:t>
       </w:r>
       <w:r>
         <w:rPr>
@@ -666,15 +688,7 @@
         <w:rPr>
           <w:lang w:val="pt-BR"/>
         </w:rPr>
-        <w:t>Caso nenhum erro seja encontrado a saída é a própria Lista de Instruções fornecida pelo analisador s</w:t>
-      </w:r>
-      <w:bookmarkStart w:id="0" w:name="_GoBack"/>
-      <w:bookmarkEnd w:id="0"/>
-      <w:r>
-        <w:rPr>
-          <w:lang w:val="pt-BR"/>
-        </w:rPr>
-        <w:t>intático.</w:t>
+        <w:t>Caso nenhum erro seja encontrado a saída é a própria Lista de Instruções fornecida pelo analisador sintático.</w:t>
       </w:r>
     </w:p>
     <w:sectPr>

</xml_diff>

<commit_message>
Improved the Lexical Analyzer (not ready). Need to treat immediates in any format (binary, octal, decimal, hexadecimal)
</commit_message>
<xml_diff>
--- a/doc/Análise Semântica.docx
+++ b/doc/Análise Semântica.docx
@@ -84,21 +84,7 @@
         <w:rPr>
           <w:lang w:val="pt-BR"/>
         </w:rPr>
-        <w:t xml:space="preserve">” (Aula </w:t>
-      </w:r>
-      <w:proofErr w:type="gramStart"/>
-      <w:r>
-        <w:rPr>
-          <w:lang w:val="pt-BR"/>
-        </w:rPr>
-        <w:t>3</w:t>
-      </w:r>
-      <w:proofErr w:type="gramEnd"/>
-      <w:r>
-        <w:rPr>
-          <w:lang w:val="pt-BR"/>
-        </w:rPr>
-        <w:t xml:space="preserve">), </w:t>
+        <w:t xml:space="preserve">” (Aula 3), </w:t>
       </w:r>
       <w:r>
         <w:rPr>
@@ -140,63 +126,7 @@
         <w:rPr>
           <w:lang w:val="pt-BR"/>
         </w:rPr>
-        <w:t xml:space="preserve">dade da declaração de variáveis” (Aula 3). No caso da linguagem </w:t>
-      </w:r>
-      <w:proofErr w:type="spellStart"/>
-      <w:r>
-        <w:rPr>
-          <w:lang w:val="pt-BR"/>
-        </w:rPr>
-        <w:t>assembly</w:t>
-      </w:r>
-      <w:proofErr w:type="spellEnd"/>
-      <w:r>
-        <w:rPr>
-          <w:lang w:val="pt-BR"/>
-        </w:rPr>
-        <w:t xml:space="preserve"> </w:t>
-      </w:r>
-      <w:proofErr w:type="spellStart"/>
-      <w:r>
-        <w:rPr>
-          <w:lang w:val="pt-BR"/>
-        </w:rPr>
-        <w:t>mips</w:t>
-      </w:r>
-      <w:proofErr w:type="spellEnd"/>
-      <w:r>
-        <w:rPr>
-          <w:lang w:val="pt-BR"/>
-        </w:rPr>
-        <w:t xml:space="preserve"> não existem tipos, pois todos os registradores contêm 32 bits. Não existem estruturas de interação, pois todo o controle de fluxo é feito por meio de </w:t>
-      </w:r>
-      <w:proofErr w:type="spellStart"/>
-      <w:r>
-        <w:rPr>
-          <w:lang w:val="pt-BR"/>
-        </w:rPr>
-        <w:t>branchs</w:t>
-      </w:r>
-      <w:proofErr w:type="spellEnd"/>
-      <w:r>
-        <w:rPr>
-          <w:lang w:val="pt-BR"/>
-        </w:rPr>
-        <w:t xml:space="preserve"> e </w:t>
-      </w:r>
-      <w:proofErr w:type="spellStart"/>
-      <w:r>
-        <w:rPr>
-          <w:lang w:val="pt-BR"/>
-        </w:rPr>
-        <w:t>jumps</w:t>
-      </w:r>
-      <w:proofErr w:type="spellEnd"/>
-      <w:r>
-        <w:rPr>
-          <w:lang w:val="pt-BR"/>
-        </w:rPr>
-        <w:t>. E a verificação de unicidade se aplica somente a rótulos. Neste caso, algumas das verificações do analisador semântico podem ser:</w:t>
+        <w:t>dade da declaração de variáveis” (Aula 3). No caso da linguagem assembly mips não existem tipos, pois todos os registradores contêm 32 bits. Não existem estruturas de interação, pois todo o controle de fluxo é feito por meio de branchs e jumps. E a verificação de unicidade se aplica somente a rótulos. Neste caso, algumas das verificações do analisador semântico podem ser:</w:t>
       </w:r>
     </w:p>
     <w:p>
@@ -234,36 +164,16 @@
         <w:rPr>
           <w:lang w:val="pt-BR"/>
         </w:rPr>
-        <w:t xml:space="preserve">Verificar o tamanho dos imediatos em instruções que trabalham com byte ou </w:t>
-      </w:r>
-      <w:proofErr w:type="spellStart"/>
-      <w:r>
-        <w:rPr>
-          <w:lang w:val="pt-BR"/>
-        </w:rPr>
-        <w:t>half-word</w:t>
-      </w:r>
-      <w:proofErr w:type="spellEnd"/>
-      <w:r>
-        <w:rPr>
-          <w:lang w:val="pt-BR"/>
-        </w:rPr>
-        <w:t xml:space="preserve"> (</w:t>
-      </w:r>
-      <w:proofErr w:type="spellStart"/>
-      <w:r>
-        <w:rPr>
-          <w:lang w:val="pt-BR"/>
-        </w:rPr>
-        <w:t>warning</w:t>
-      </w:r>
-      <w:proofErr w:type="spellEnd"/>
-      <w:r>
-        <w:rPr>
-          <w:lang w:val="pt-BR"/>
-        </w:rPr>
-        <w:t>)</w:t>
-      </w:r>
+        <w:t>Verificar tentativas de escrita sobre o registrador zero</w:t>
+      </w:r>
+      <w:r>
+        <w:rPr>
+          <w:lang w:val="pt-BR"/>
+        </w:rPr>
+        <w:t>.</w:t>
+      </w:r>
+      <w:bookmarkStart w:id="0" w:name="_GoBack"/>
+      <w:bookmarkEnd w:id="0"/>
     </w:p>
     <w:p>
       <w:pPr>
@@ -281,23 +191,7 @@
         <w:rPr>
           <w:lang w:val="pt-BR"/>
         </w:rPr>
-        <w:t>Verificar a atualização do $</w:t>
-      </w:r>
-      <w:proofErr w:type="spellStart"/>
-      <w:proofErr w:type="gramStart"/>
-      <w:r>
-        <w:rPr>
-          <w:lang w:val="pt-BR"/>
-        </w:rPr>
-        <w:t>sp</w:t>
-      </w:r>
-      <w:proofErr w:type="spellEnd"/>
-      <w:proofErr w:type="gramEnd"/>
-      <w:r>
-        <w:rPr>
-          <w:lang w:val="pt-BR"/>
-        </w:rPr>
-        <w:t xml:space="preserve"> depois de um empilhamento/desempilhamento</w:t>
+        <w:t>Verificar o tamanho dos imediatos em instruções que trabalham com byte ou half-word</w:t>
       </w:r>
       <w:r>
         <w:rPr>
@@ -305,8 +199,6 @@
         </w:rPr>
         <w:t xml:space="preserve"> (warning)</w:t>
       </w:r>
-      <w:bookmarkStart w:id="0" w:name="_GoBack"/>
-      <w:bookmarkEnd w:id="0"/>
     </w:p>
     <w:p>
       <w:pPr>
@@ -324,37 +216,13 @@
         <w:rPr>
           <w:lang w:val="pt-BR"/>
         </w:rPr>
-        <w:t>Verificar empilhamento/desempilhamento do $</w:t>
-      </w:r>
-      <w:proofErr w:type="spellStart"/>
-      <w:proofErr w:type="gramStart"/>
-      <w:r>
-        <w:rPr>
-          <w:lang w:val="pt-BR"/>
-        </w:rPr>
-        <w:t>ra</w:t>
-      </w:r>
-      <w:proofErr w:type="spellEnd"/>
-      <w:proofErr w:type="gramEnd"/>
-      <w:r>
-        <w:rPr>
-          <w:lang w:val="pt-BR"/>
-        </w:rPr>
-        <w:t xml:space="preserve"> em procedimentos não-folha (</w:t>
-      </w:r>
-      <w:proofErr w:type="spellStart"/>
-      <w:r>
-        <w:rPr>
-          <w:lang w:val="pt-BR"/>
-        </w:rPr>
-        <w:t>warning</w:t>
-      </w:r>
-      <w:proofErr w:type="spellEnd"/>
-      <w:r>
-        <w:rPr>
-          <w:lang w:val="pt-BR"/>
-        </w:rPr>
-        <w:t>)</w:t>
+        <w:t>Verificar a atualização do $sp depois de um empilhamento/desempilhamento</w:t>
+      </w:r>
+      <w:r>
+        <w:rPr>
+          <w:lang w:val="pt-BR"/>
+        </w:rPr>
+        <w:t xml:space="preserve"> (warning)</w:t>
       </w:r>
     </w:p>
     <w:p>
@@ -373,21 +241,7 @@
         <w:rPr>
           <w:lang w:val="pt-BR"/>
         </w:rPr>
-        <w:t>Verificar que todo loop caminha para um fim (</w:t>
-      </w:r>
-      <w:proofErr w:type="spellStart"/>
-      <w:r>
-        <w:rPr>
-          <w:lang w:val="pt-BR"/>
-        </w:rPr>
-        <w:t>warning</w:t>
-      </w:r>
-      <w:proofErr w:type="spellEnd"/>
-      <w:r>
-        <w:rPr>
-          <w:lang w:val="pt-BR"/>
-        </w:rPr>
-        <w:t>)</w:t>
+        <w:t>Verificar empilhamento/desempilhamento do $ra em procedimentos não-folha (warning)</w:t>
       </w:r>
     </w:p>
     <w:p>
@@ -406,21 +260,7 @@
         <w:rPr>
           <w:lang w:val="pt-BR"/>
         </w:rPr>
-        <w:t>Verificar trechos de código inatingíveis (</w:t>
-      </w:r>
-      <w:proofErr w:type="spellStart"/>
-      <w:r>
-        <w:rPr>
-          <w:lang w:val="pt-BR"/>
-        </w:rPr>
-        <w:t>warning</w:t>
-      </w:r>
-      <w:proofErr w:type="spellEnd"/>
-      <w:r>
-        <w:rPr>
-          <w:lang w:val="pt-BR"/>
-        </w:rPr>
-        <w:t>)</w:t>
+        <w:t>Verificar que todo loop caminha para um fim (warning)</w:t>
       </w:r>
     </w:p>
     <w:p>
@@ -439,21 +279,26 @@
         <w:rPr>
           <w:lang w:val="pt-BR"/>
         </w:rPr>
-        <w:t>Verificar o uso de variáveis não inicializadas (</w:t>
-      </w:r>
-      <w:proofErr w:type="spellStart"/>
-      <w:r>
-        <w:rPr>
-          <w:lang w:val="pt-BR"/>
-        </w:rPr>
-        <w:t>warning</w:t>
-      </w:r>
-      <w:proofErr w:type="spellEnd"/>
-      <w:r>
-        <w:rPr>
-          <w:lang w:val="pt-BR"/>
-        </w:rPr>
-        <w:t>)</w:t>
+        <w:t>Verificar trechos de código inatingíveis (warning)</w:t>
+      </w:r>
+    </w:p>
+    <w:p>
+      <w:pPr>
+        <w:pStyle w:val="ListParagraph"/>
+        <w:numPr>
+          <w:ilvl w:val="0"/>
+          <w:numId w:val="1"/>
+        </w:numPr>
+        <w:jc w:val="both"/>
+        <w:rPr>
+          <w:lang w:val="pt-BR"/>
+        </w:rPr>
+      </w:pPr>
+      <w:r>
+        <w:rPr>
+          <w:lang w:val="pt-BR"/>
+        </w:rPr>
+        <w:t>Verificar o uso de variáveis não inicializadas (warning)</w:t>
       </w:r>
     </w:p>
     <w:p>
@@ -618,21 +463,7 @@
         <w:rPr>
           <w:lang w:val="pt-BR"/>
         </w:rPr>
-        <w:t xml:space="preserve"> - Tabela de diretivas: Contém a lista de todas as diretivas </w:t>
-      </w:r>
-      <w:proofErr w:type="gramStart"/>
-      <w:r>
-        <w:rPr>
-          <w:lang w:val="pt-BR"/>
-        </w:rPr>
-        <w:t>implementadas</w:t>
-      </w:r>
-      <w:proofErr w:type="gramEnd"/>
-      <w:r>
-        <w:rPr>
-          <w:lang w:val="pt-BR"/>
-        </w:rPr>
-        <w:t xml:space="preserve"> pelo montador. </w:t>
+        <w:t xml:space="preserve"> - Tabela de diretivas: Contém a lista de todas as diretivas implementadas pelo montador. </w:t>
       </w:r>
     </w:p>
     <w:p>

</xml_diff>

<commit_message>
Updated the file "Instruções.xlsx". Instructions were classified in 8 subtypes according to their required operands
</commit_message>
<xml_diff>
--- a/doc/Análise Semântica.docx
+++ b/doc/Análise Semântica.docx
@@ -84,7 +84,21 @@
         <w:rPr>
           <w:lang w:val="pt-BR"/>
         </w:rPr>
-        <w:t xml:space="preserve">” (Aula 3), </w:t>
+        <w:t xml:space="preserve">” (Aula </w:t>
+      </w:r>
+      <w:proofErr w:type="gramStart"/>
+      <w:r>
+        <w:rPr>
+          <w:lang w:val="pt-BR"/>
+        </w:rPr>
+        <w:t>3</w:t>
+      </w:r>
+      <w:proofErr w:type="gramEnd"/>
+      <w:r>
+        <w:rPr>
+          <w:lang w:val="pt-BR"/>
+        </w:rPr>
+        <w:t xml:space="preserve">), </w:t>
       </w:r>
       <w:r>
         <w:rPr>
@@ -126,7 +140,63 @@
         <w:rPr>
           <w:lang w:val="pt-BR"/>
         </w:rPr>
-        <w:t>dade da declaração de variáveis” (Aula 3). No caso da linguagem assembly mips não existem tipos, pois todos os registradores contêm 32 bits. Não existem estruturas de interação, pois todo o controle de fluxo é feito por meio de branchs e jumps. E a verificação de unicidade se aplica somente a rótulos. Neste caso, algumas das verificações do analisador semântico podem ser:</w:t>
+        <w:t xml:space="preserve">dade da declaração de variáveis” (Aula 3). No caso da linguagem </w:t>
+      </w:r>
+      <w:proofErr w:type="spellStart"/>
+      <w:r>
+        <w:rPr>
+          <w:lang w:val="pt-BR"/>
+        </w:rPr>
+        <w:t>assembly</w:t>
+      </w:r>
+      <w:proofErr w:type="spellEnd"/>
+      <w:r>
+        <w:rPr>
+          <w:lang w:val="pt-BR"/>
+        </w:rPr>
+        <w:t xml:space="preserve"> </w:t>
+      </w:r>
+      <w:proofErr w:type="spellStart"/>
+      <w:r>
+        <w:rPr>
+          <w:lang w:val="pt-BR"/>
+        </w:rPr>
+        <w:t>mips</w:t>
+      </w:r>
+      <w:proofErr w:type="spellEnd"/>
+      <w:r>
+        <w:rPr>
+          <w:lang w:val="pt-BR"/>
+        </w:rPr>
+        <w:t xml:space="preserve"> não existem tipos, pois todos os registradores contêm 32 bits. Não existem estruturas de interação, pois todo o controle de fluxo é feito por meio de </w:t>
+      </w:r>
+      <w:proofErr w:type="spellStart"/>
+      <w:r>
+        <w:rPr>
+          <w:lang w:val="pt-BR"/>
+        </w:rPr>
+        <w:t>branchs</w:t>
+      </w:r>
+      <w:proofErr w:type="spellEnd"/>
+      <w:r>
+        <w:rPr>
+          <w:lang w:val="pt-BR"/>
+        </w:rPr>
+        <w:t xml:space="preserve"> e </w:t>
+      </w:r>
+      <w:proofErr w:type="spellStart"/>
+      <w:r>
+        <w:rPr>
+          <w:lang w:val="pt-BR"/>
+        </w:rPr>
+        <w:t>jumps</w:t>
+      </w:r>
+      <w:proofErr w:type="spellEnd"/>
+      <w:r>
+        <w:rPr>
+          <w:lang w:val="pt-BR"/>
+        </w:rPr>
+        <w:t>. E a verificação de unicidade se aplica somente a rótulos. Neste caso, algumas das verificações do analisador semântico podem ser:</w:t>
       </w:r>
     </w:p>
     <w:p>
@@ -172,8 +242,6 @@
         </w:rPr>
         <w:t>.</w:t>
       </w:r>
-      <w:bookmarkStart w:id="0" w:name="_GoBack"/>
-      <w:bookmarkEnd w:id="0"/>
     </w:p>
     <w:p>
       <w:pPr>
@@ -191,14 +259,58 @@
         <w:rPr>
           <w:lang w:val="pt-BR"/>
         </w:rPr>
-        <w:t>Verificar o tamanho dos imediatos em instruções que trabalham com byte ou half-word</w:t>
-      </w:r>
-      <w:r>
-        <w:rPr>
-          <w:lang w:val="pt-BR"/>
-        </w:rPr>
-        <w:t xml:space="preserve"> (warning)</w:t>
-      </w:r>
+        <w:t>Tamanho do imediato além das fronteiras (</w:t>
+      </w:r>
+      <w:proofErr w:type="spellStart"/>
+      <w:r>
+        <w:rPr>
+          <w:lang w:val="pt-BR"/>
+        </w:rPr>
+        <w:t>Shamt</w:t>
+      </w:r>
+      <w:proofErr w:type="spellEnd"/>
+      <w:r>
+        <w:rPr>
+          <w:lang w:val="pt-BR"/>
+        </w:rPr>
+        <w:t xml:space="preserve"> com mais de </w:t>
+      </w:r>
+      <w:proofErr w:type="gramStart"/>
+      <w:r>
+        <w:rPr>
+          <w:lang w:val="pt-BR"/>
+        </w:rPr>
+        <w:t>5</w:t>
+      </w:r>
+      <w:proofErr w:type="gramEnd"/>
+      <w:r>
+        <w:rPr>
+          <w:lang w:val="pt-BR"/>
+        </w:rPr>
+        <w:t xml:space="preserve"> bits ou </w:t>
+      </w:r>
+      <w:proofErr w:type="spellStart"/>
+      <w:r>
+        <w:rPr>
+          <w:lang w:val="pt-BR"/>
+        </w:rPr>
+        <w:t>Imm</w:t>
+      </w:r>
+      <w:proofErr w:type="spellEnd"/>
+      <w:r>
+        <w:rPr>
+          <w:lang w:val="pt-BR"/>
+        </w:rPr>
+        <w:t xml:space="preserve"> com mais </w:t>
+      </w:r>
+      <w:r>
+        <w:rPr>
+          <w:lang w:val="pt-BR"/>
+        </w:rPr>
+        <w:t>de 16 bits)</w:t>
+      </w:r>
+      <w:bookmarkStart w:id="0" w:name="_GoBack"/>
+      <w:bookmarkEnd w:id="0"/>
     </w:p>
     <w:p>
       <w:pPr>
@@ -216,13 +328,35 @@
         <w:rPr>
           <w:lang w:val="pt-BR"/>
         </w:rPr>
-        <w:t>Verificar a atualização do $sp depois de um empilhamento/desempilhamento</w:t>
-      </w:r>
-      <w:r>
-        <w:rPr>
-          <w:lang w:val="pt-BR"/>
-        </w:rPr>
-        <w:t xml:space="preserve"> (warning)</w:t>
+        <w:t xml:space="preserve">Verificar o tamanho dos imediatos em instruções que trabalham com byte ou </w:t>
+      </w:r>
+      <w:proofErr w:type="spellStart"/>
+      <w:r>
+        <w:rPr>
+          <w:lang w:val="pt-BR"/>
+        </w:rPr>
+        <w:t>half-word</w:t>
+      </w:r>
+      <w:proofErr w:type="spellEnd"/>
+      <w:r>
+        <w:rPr>
+          <w:lang w:val="pt-BR"/>
+        </w:rPr>
+        <w:t xml:space="preserve"> (</w:t>
+      </w:r>
+      <w:proofErr w:type="spellStart"/>
+      <w:r>
+        <w:rPr>
+          <w:lang w:val="pt-BR"/>
+        </w:rPr>
+        <w:t>warning</w:t>
+      </w:r>
+      <w:proofErr w:type="spellEnd"/>
+      <w:r>
+        <w:rPr>
+          <w:lang w:val="pt-BR"/>
+        </w:rPr>
+        <w:t>)</w:t>
       </w:r>
     </w:p>
     <w:p>
@@ -241,7 +375,43 @@
         <w:rPr>
           <w:lang w:val="pt-BR"/>
         </w:rPr>
-        <w:t>Verificar empilhamento/desempilhamento do $ra em procedimentos não-folha (warning)</w:t>
+        <w:t>Verificar a atualização do $</w:t>
+      </w:r>
+      <w:proofErr w:type="spellStart"/>
+      <w:proofErr w:type="gramStart"/>
+      <w:r>
+        <w:rPr>
+          <w:lang w:val="pt-BR"/>
+        </w:rPr>
+        <w:t>sp</w:t>
+      </w:r>
+      <w:proofErr w:type="spellEnd"/>
+      <w:proofErr w:type="gramEnd"/>
+      <w:r>
+        <w:rPr>
+          <w:lang w:val="pt-BR"/>
+        </w:rPr>
+        <w:t xml:space="preserve"> depois de um empilhamento/desempilhamento</w:t>
+      </w:r>
+      <w:r>
+        <w:rPr>
+          <w:lang w:val="pt-BR"/>
+        </w:rPr>
+        <w:t xml:space="preserve"> (</w:t>
+      </w:r>
+      <w:proofErr w:type="spellStart"/>
+      <w:r>
+        <w:rPr>
+          <w:lang w:val="pt-BR"/>
+        </w:rPr>
+        <w:t>warning</w:t>
+      </w:r>
+      <w:proofErr w:type="spellEnd"/>
+      <w:r>
+        <w:rPr>
+          <w:lang w:val="pt-BR"/>
+        </w:rPr>
+        <w:t>)</w:t>
       </w:r>
     </w:p>
     <w:p>
@@ -260,7 +430,37 @@
         <w:rPr>
           <w:lang w:val="pt-BR"/>
         </w:rPr>
-        <w:t>Verificar que todo loop caminha para um fim (warning)</w:t>
+        <w:t>Verificar empilhamento/desempilhamento do $</w:t>
+      </w:r>
+      <w:proofErr w:type="spellStart"/>
+      <w:proofErr w:type="gramStart"/>
+      <w:r>
+        <w:rPr>
+          <w:lang w:val="pt-BR"/>
+        </w:rPr>
+        <w:t>ra</w:t>
+      </w:r>
+      <w:proofErr w:type="spellEnd"/>
+      <w:proofErr w:type="gramEnd"/>
+      <w:r>
+        <w:rPr>
+          <w:lang w:val="pt-BR"/>
+        </w:rPr>
+        <w:t xml:space="preserve"> em procedimentos não-folha (</w:t>
+      </w:r>
+      <w:proofErr w:type="spellStart"/>
+      <w:r>
+        <w:rPr>
+          <w:lang w:val="pt-BR"/>
+        </w:rPr>
+        <w:t>warning</w:t>
+      </w:r>
+      <w:proofErr w:type="spellEnd"/>
+      <w:r>
+        <w:rPr>
+          <w:lang w:val="pt-BR"/>
+        </w:rPr>
+        <w:t>)</w:t>
       </w:r>
     </w:p>
     <w:p>
@@ -279,7 +479,21 @@
         <w:rPr>
           <w:lang w:val="pt-BR"/>
         </w:rPr>
-        <w:t>Verificar trechos de código inatingíveis (warning)</w:t>
+        <w:t>Verificar que todo loop caminha para um fim (</w:t>
+      </w:r>
+      <w:proofErr w:type="spellStart"/>
+      <w:r>
+        <w:rPr>
+          <w:lang w:val="pt-BR"/>
+        </w:rPr>
+        <w:t>warning</w:t>
+      </w:r>
+      <w:proofErr w:type="spellEnd"/>
+      <w:r>
+        <w:rPr>
+          <w:lang w:val="pt-BR"/>
+        </w:rPr>
+        <w:t>)</w:t>
       </w:r>
     </w:p>
     <w:p>
@@ -298,7 +512,54 @@
         <w:rPr>
           <w:lang w:val="pt-BR"/>
         </w:rPr>
-        <w:t>Verificar o uso de variáveis não inicializadas (warning)</w:t>
+        <w:t>Verificar trechos de código inatingíveis (</w:t>
+      </w:r>
+      <w:proofErr w:type="spellStart"/>
+      <w:r>
+        <w:rPr>
+          <w:lang w:val="pt-BR"/>
+        </w:rPr>
+        <w:t>warning</w:t>
+      </w:r>
+      <w:proofErr w:type="spellEnd"/>
+      <w:r>
+        <w:rPr>
+          <w:lang w:val="pt-BR"/>
+        </w:rPr>
+        <w:t>)</w:t>
+      </w:r>
+    </w:p>
+    <w:p>
+      <w:pPr>
+        <w:pStyle w:val="ListParagraph"/>
+        <w:numPr>
+          <w:ilvl w:val="0"/>
+          <w:numId w:val="1"/>
+        </w:numPr>
+        <w:jc w:val="both"/>
+        <w:rPr>
+          <w:lang w:val="pt-BR"/>
+        </w:rPr>
+      </w:pPr>
+      <w:r>
+        <w:rPr>
+          <w:lang w:val="pt-BR"/>
+        </w:rPr>
+        <w:t>Verificar o uso de variáveis não inicializadas (</w:t>
+      </w:r>
+      <w:proofErr w:type="spellStart"/>
+      <w:r>
+        <w:rPr>
+          <w:lang w:val="pt-BR"/>
+        </w:rPr>
+        <w:t>warning</w:t>
+      </w:r>
+      <w:proofErr w:type="spellEnd"/>
+      <w:r>
+        <w:rPr>
+          <w:lang w:val="pt-BR"/>
+        </w:rPr>
+        <w:t>)</w:t>
       </w:r>
     </w:p>
     <w:p>
@@ -463,7 +724,21 @@
         <w:rPr>
           <w:lang w:val="pt-BR"/>
         </w:rPr>
-        <w:t xml:space="preserve"> - Tabela de diretivas: Contém a lista de todas as diretivas implementadas pelo montador. </w:t>
+        <w:t xml:space="preserve"> - Tabela de diretivas: Contém a lista de todas as diretivas </w:t>
+      </w:r>
+      <w:proofErr w:type="gramStart"/>
+      <w:r>
+        <w:rPr>
+          <w:lang w:val="pt-BR"/>
+        </w:rPr>
+        <w:t>implementadas</w:t>
+      </w:r>
+      <w:proofErr w:type="gramEnd"/>
+      <w:r>
+        <w:rPr>
+          <w:lang w:val="pt-BR"/>
+        </w:rPr>
+        <w:t xml:space="preserve"> pelo montador. </w:t>
       </w:r>
     </w:p>
     <w:p>

</xml_diff>

<commit_message>
Fixed some bugs on the lexical analyzer. Created the directives analyzer. P.S.: Help menu is already implemented
</commit_message>
<xml_diff>
--- a/doc/Análise Semântica.docx
+++ b/doc/Análise Semântica.docx
@@ -197,6 +197,24 @@
           <w:lang w:val="pt-BR"/>
         </w:rPr>
         <w:t>. E a verificação de unicidade se aplica somente a rótulos. Neste caso, algumas das verificações do analisador semântico podem ser:</w:t>
+      </w:r>
+    </w:p>
+    <w:p>
+      <w:pPr>
+        <w:jc w:val="both"/>
+        <w:rPr>
+          <w:b/>
+          <w:sz w:val="24"/>
+          <w:lang w:val="pt-BR"/>
+        </w:rPr>
+      </w:pPr>
+      <w:r>
+        <w:rPr>
+          <w:b/>
+          <w:sz w:val="24"/>
+          <w:lang w:val="pt-BR"/>
+        </w:rPr>
+        <w:t>Erros:</w:t>
       </w:r>
     </w:p>
     <w:p>
@@ -234,13 +252,55 @@
         <w:rPr>
           <w:lang w:val="pt-BR"/>
         </w:rPr>
-        <w:t>Verificar tentativas de escrita sobre o registrador zero</w:t>
-      </w:r>
-      <w:r>
-        <w:rPr>
-          <w:lang w:val="pt-BR"/>
-        </w:rPr>
-        <w:t>.</w:t>
+        <w:t>Tamanho do imediato além das fronteiras (</w:t>
+      </w:r>
+      <w:proofErr w:type="spellStart"/>
+      <w:r>
+        <w:rPr>
+          <w:lang w:val="pt-BR"/>
+        </w:rPr>
+        <w:t>Shamt</w:t>
+      </w:r>
+      <w:proofErr w:type="spellEnd"/>
+      <w:r>
+        <w:rPr>
+          <w:lang w:val="pt-BR"/>
+        </w:rPr>
+        <w:t xml:space="preserve"> com mais de </w:t>
+      </w:r>
+      <w:proofErr w:type="gramStart"/>
+      <w:r>
+        <w:rPr>
+          <w:lang w:val="pt-BR"/>
+        </w:rPr>
+        <w:t>5</w:t>
+      </w:r>
+      <w:proofErr w:type="gramEnd"/>
+      <w:r>
+        <w:rPr>
+          <w:lang w:val="pt-BR"/>
+        </w:rPr>
+        <w:t xml:space="preserve"> bits ou </w:t>
+      </w:r>
+      <w:proofErr w:type="spellStart"/>
+      <w:r>
+        <w:rPr>
+          <w:lang w:val="pt-BR"/>
+        </w:rPr>
+        <w:t>Imm</w:t>
+      </w:r>
+      <w:proofErr w:type="spellEnd"/>
+      <w:r>
+        <w:rPr>
+          <w:lang w:val="pt-BR"/>
+        </w:rPr>
+        <w:t xml:space="preserve"> com mais </w:t>
+      </w:r>
+      <w:r>
+        <w:rPr>
+          <w:lang w:val="pt-BR"/>
+        </w:rPr>
+        <w:t>de 16 bits)</w:t>
       </w:r>
     </w:p>
     <w:p>
@@ -259,58 +319,72 @@
         <w:rPr>
           <w:lang w:val="pt-BR"/>
         </w:rPr>
-        <w:t>Tamanho do imediato além das fronteiras (</w:t>
+        <w:t xml:space="preserve">Instrução </w:t>
       </w:r>
       <w:proofErr w:type="spellStart"/>
       <w:r>
         <w:rPr>
           <w:lang w:val="pt-BR"/>
         </w:rPr>
-        <w:t>Shamt</w:t>
+        <w:t>unsigned</w:t>
       </w:r>
       <w:proofErr w:type="spellEnd"/>
       <w:r>
         <w:rPr>
           <w:lang w:val="pt-BR"/>
         </w:rPr>
-        <w:t xml:space="preserve"> com mais de </w:t>
+        <w:t xml:space="preserve"> com operando negativo ($</w:t>
+      </w:r>
+      <w:proofErr w:type="spellStart"/>
+      <w:r>
+        <w:rPr>
+          <w:lang w:val="pt-BR"/>
+        </w:rPr>
+        <w:t>addiu</w:t>
+      </w:r>
+      <w:proofErr w:type="spellEnd"/>
+      <w:r>
+        <w:rPr>
+          <w:lang w:val="pt-BR"/>
+        </w:rPr>
+        <w:t>, $t0, $t1, -5</w:t>
       </w:r>
       <w:proofErr w:type="gramStart"/>
       <w:r>
         <w:rPr>
           <w:lang w:val="pt-BR"/>
         </w:rPr>
-        <w:t>5</w:t>
+        <w:t>)</w:t>
       </w:r>
       <w:proofErr w:type="gramEnd"/>
-      <w:r>
-        <w:rPr>
-          <w:lang w:val="pt-BR"/>
-        </w:rPr>
-        <w:t xml:space="preserve"> bits ou </w:t>
-      </w:r>
+    </w:p>
+    <w:p>
+      <w:pPr>
+        <w:jc w:val="both"/>
+        <w:rPr>
+          <w:b/>
+          <w:sz w:val="24"/>
+          <w:lang w:val="pt-BR"/>
+        </w:rPr>
+      </w:pPr>
       <w:proofErr w:type="spellStart"/>
       <w:r>
         <w:rPr>
-          <w:lang w:val="pt-BR"/>
-        </w:rPr>
-        <w:t>Imm</w:t>
+          <w:b/>
+          <w:sz w:val="24"/>
+          <w:lang w:val="pt-BR"/>
+        </w:rPr>
+        <w:t>Warning</w:t>
       </w:r>
       <w:proofErr w:type="spellEnd"/>
       <w:r>
         <w:rPr>
-          <w:lang w:val="pt-BR"/>
-        </w:rPr>
-        <w:t xml:space="preserve"> com mais </w:t>
-      </w:r>
-      <w:r>
-        <w:rPr>
-          <w:lang w:val="pt-BR"/>
-        </w:rPr>
-        <w:t>de 16 bits)</w:t>
-      </w:r>
-      <w:bookmarkStart w:id="0" w:name="_GoBack"/>
-      <w:bookmarkEnd w:id="0"/>
+          <w:b/>
+          <w:sz w:val="24"/>
+          <w:lang w:val="pt-BR"/>
+        </w:rPr>
+        <w:t>:</w:t>
+      </w:r>
     </w:p>
     <w:p>
       <w:pPr>
@@ -328,35 +402,7 @@
         <w:rPr>
           <w:lang w:val="pt-BR"/>
         </w:rPr>
-        <w:t xml:space="preserve">Verificar o tamanho dos imediatos em instruções que trabalham com byte ou </w:t>
-      </w:r>
-      <w:proofErr w:type="spellStart"/>
-      <w:r>
-        <w:rPr>
-          <w:lang w:val="pt-BR"/>
-        </w:rPr>
-        <w:t>half-word</w:t>
-      </w:r>
-      <w:proofErr w:type="spellEnd"/>
-      <w:r>
-        <w:rPr>
-          <w:lang w:val="pt-BR"/>
-        </w:rPr>
-        <w:t xml:space="preserve"> (</w:t>
-      </w:r>
-      <w:proofErr w:type="spellStart"/>
-      <w:r>
-        <w:rPr>
-          <w:lang w:val="pt-BR"/>
-        </w:rPr>
-        <w:t>warning</w:t>
-      </w:r>
-      <w:proofErr w:type="spellEnd"/>
-      <w:r>
-        <w:rPr>
-          <w:lang w:val="pt-BR"/>
-        </w:rPr>
-        <w:t>)</w:t>
+        <w:t>Verificar tentativas de escrita sobre o registrador zero.</w:t>
       </w:r>
     </w:p>
     <w:p>
@@ -375,43 +421,21 @@
         <w:rPr>
           <w:lang w:val="pt-BR"/>
         </w:rPr>
-        <w:t>Verificar a atualização do $</w:t>
+        <w:t xml:space="preserve">Verificar o tamanho dos imediatos em instruções que trabalham com byte ou </w:t>
       </w:r>
       <w:proofErr w:type="spellStart"/>
-      <w:proofErr w:type="gramStart"/>
-      <w:r>
-        <w:rPr>
-          <w:lang w:val="pt-BR"/>
-        </w:rPr>
-        <w:t>sp</w:t>
+      <w:r>
+        <w:rPr>
+          <w:lang w:val="pt-BR"/>
+        </w:rPr>
+        <w:t>half-word</w:t>
       </w:r>
       <w:proofErr w:type="spellEnd"/>
-      <w:proofErr w:type="gramEnd"/>
-      <w:r>
-        <w:rPr>
-          <w:lang w:val="pt-BR"/>
-        </w:rPr>
-        <w:t xml:space="preserve"> depois de um empilhamento/desempilhamento</w:t>
-      </w:r>
-      <w:r>
-        <w:rPr>
-          <w:lang w:val="pt-BR"/>
-        </w:rPr>
-        <w:t xml:space="preserve"> (</w:t>
-      </w:r>
-      <w:proofErr w:type="spellStart"/>
-      <w:r>
-        <w:rPr>
-          <w:lang w:val="pt-BR"/>
-        </w:rPr>
-        <w:t>warning</w:t>
-      </w:r>
-      <w:proofErr w:type="spellEnd"/>
-      <w:r>
-        <w:rPr>
-          <w:lang w:val="pt-BR"/>
-        </w:rPr>
-        <w:t>)</w:t>
+      <w:r>
+        <w:rPr>
+          <w:lang w:val="pt-BR"/>
+        </w:rPr>
+        <w:t xml:space="preserve"> </w:t>
       </w:r>
     </w:p>
     <w:p>
@@ -430,7 +454,7 @@
         <w:rPr>
           <w:lang w:val="pt-BR"/>
         </w:rPr>
-        <w:t>Verificar empilhamento/desempilhamento do $</w:t>
+        <w:t>Verificar a atualização do $</w:t>
       </w:r>
       <w:proofErr w:type="spellStart"/>
       <w:proofErr w:type="gramStart"/>
@@ -438,7 +462,7 @@
         <w:rPr>
           <w:lang w:val="pt-BR"/>
         </w:rPr>
-        <w:t>ra</w:t>
+        <w:t>sp</w:t>
       </w:r>
       <w:proofErr w:type="spellEnd"/>
       <w:proofErr w:type="gramEnd"/>
@@ -446,21 +470,13 @@
         <w:rPr>
           <w:lang w:val="pt-BR"/>
         </w:rPr>
-        <w:t xml:space="preserve"> em procedimentos não-folha (</w:t>
-      </w:r>
-      <w:proofErr w:type="spellStart"/>
-      <w:r>
-        <w:rPr>
-          <w:lang w:val="pt-BR"/>
-        </w:rPr>
-        <w:t>warning</w:t>
-      </w:r>
-      <w:proofErr w:type="spellEnd"/>
-      <w:r>
-        <w:rPr>
-          <w:lang w:val="pt-BR"/>
-        </w:rPr>
-        <w:t>)</w:t>
+        <w:t xml:space="preserve"> depois de um empilhamento/desempilhamento</w:t>
+      </w:r>
+      <w:r>
+        <w:rPr>
+          <w:lang w:val="pt-BR"/>
+        </w:rPr>
+        <w:t xml:space="preserve"> </w:t>
       </w:r>
     </w:p>
     <w:p>
@@ -479,7 +495,23 @@
         <w:rPr>
           <w:lang w:val="pt-BR"/>
         </w:rPr>
-        <w:t>Verificar que todo loop caminha para um fim (</w:t>
+        <w:t>Verificar empilhamento/desempilhamento do $</w:t>
+      </w:r>
+      <w:proofErr w:type="spellStart"/>
+      <w:proofErr w:type="gramStart"/>
+      <w:r>
+        <w:rPr>
+          <w:lang w:val="pt-BR"/>
+        </w:rPr>
+        <w:t>ra</w:t>
+      </w:r>
+      <w:proofErr w:type="spellEnd"/>
+      <w:proofErr w:type="gramEnd"/>
+      <w:r>
+        <w:rPr>
+          <w:lang w:val="pt-BR"/>
+        </w:rPr>
+        <w:t xml:space="preserve"> em procedimentos não-folha (</w:t>
       </w:r>
       <w:proofErr w:type="spellStart"/>
       <w:r>
@@ -512,21 +544,13 @@
         <w:rPr>
           <w:lang w:val="pt-BR"/>
         </w:rPr>
-        <w:t>Verificar trechos de código inatingíveis (</w:t>
-      </w:r>
-      <w:proofErr w:type="spellStart"/>
-      <w:r>
-        <w:rPr>
-          <w:lang w:val="pt-BR"/>
-        </w:rPr>
-        <w:t>warning</w:t>
-      </w:r>
-      <w:proofErr w:type="spellEnd"/>
-      <w:r>
-        <w:rPr>
-          <w:lang w:val="pt-BR"/>
-        </w:rPr>
-        <w:t>)</w:t>
+        <w:t>Verificar que todo lo</w:t>
+      </w:r>
+      <w:r>
+        <w:rPr>
+          <w:lang w:val="pt-BR"/>
+        </w:rPr>
+        <w:t>op caminha para um fim</w:t>
       </w:r>
     </w:p>
     <w:p>
@@ -545,21 +569,38 @@
         <w:rPr>
           <w:lang w:val="pt-BR"/>
         </w:rPr>
-        <w:t>Verificar o uso de variáveis não inicializadas (</w:t>
-      </w:r>
-      <w:proofErr w:type="spellStart"/>
-      <w:r>
-        <w:rPr>
-          <w:lang w:val="pt-BR"/>
-        </w:rPr>
-        <w:t>warning</w:t>
-      </w:r>
-      <w:proofErr w:type="spellEnd"/>
-      <w:r>
-        <w:rPr>
-          <w:lang w:val="pt-BR"/>
-        </w:rPr>
-        <w:t>)</w:t>
+        <w:t xml:space="preserve">Verificar </w:t>
+      </w:r>
+      <w:r>
+        <w:rPr>
+          <w:lang w:val="pt-BR"/>
+        </w:rPr>
+        <w:t>trechos de código inatingíveis</w:t>
+      </w:r>
+    </w:p>
+    <w:p>
+      <w:pPr>
+        <w:pStyle w:val="ListParagraph"/>
+        <w:numPr>
+          <w:ilvl w:val="0"/>
+          <w:numId w:val="1"/>
+        </w:numPr>
+        <w:jc w:val="both"/>
+        <w:rPr>
+          <w:lang w:val="pt-BR"/>
+        </w:rPr>
+      </w:pPr>
+      <w:r>
+        <w:rPr>
+          <w:lang w:val="pt-BR"/>
+        </w:rPr>
+        <w:t>Verificar o uso de variá</w:t>
+      </w:r>
+      <w:r>
+        <w:rPr>
+          <w:lang w:val="pt-BR"/>
+        </w:rPr>
+        <w:t>veis não inicializadas</w:t>
       </w:r>
     </w:p>
     <w:p>
@@ -762,6 +803,7 @@
           <w:b/>
           <w:lang w:val="pt-BR"/>
         </w:rPr>
+        <w:lastRenderedPageBreak/>
         <w:t>Saídas:</w:t>
       </w:r>
     </w:p>
@@ -796,6 +838,8 @@
         </w:rPr>
         <w:t>Caso nenhum erro seja encontrado a saída é a própria Lista de Instruções fornecida pelo analisador sintático.</w:t>
       </w:r>
+      <w:bookmarkStart w:id="0" w:name="_GoBack"/>
+      <w:bookmarkEnd w:id="0"/>
     </w:p>
     <w:sectPr>
       <w:pgSz w:w="12240" w:h="15840"/>

</xml_diff>